<commit_message>
Fall 2021 Update 1
small changes made to Assignment 01
</commit_message>
<xml_diff>
--- a/Assignments/Week01/AR_Assignment_01.docx
+++ b/Assignments/Week01/AR_Assignment_01.docx
@@ -1,6 +1,6 @@
 
 <file path=word/document.xml><?xml version="1.0" encoding="utf-8"?>
-<w:document xmlns:wpc="http://schemas.microsoft.com/office/word/2010/wordprocessingCanvas" xmlns:cx="http://schemas.microsoft.com/office/drawing/2014/chartex" xmlns:cx1="http://schemas.microsoft.com/office/drawing/2015/9/8/chartex" xmlns:cx2="http://schemas.microsoft.com/office/drawing/2015/10/21/chartex" xmlns:cx3="http://schemas.microsoft.com/office/drawing/2016/5/9/chartex" xmlns:cx4="http://schemas.microsoft.com/office/drawing/2016/5/10/chartex" xmlns:cx5="http://schemas.microsoft.com/office/drawing/2016/5/11/chartex" xmlns:cx6="http://schemas.microsoft.com/office/drawing/2016/5/12/chartex" xmlns:cx7="http://schemas.microsoft.com/office/drawing/2016/5/13/chartex" xmlns:cx8="http://schemas.microsoft.com/office/drawing/2016/5/14/chartex" xmlns:mc="http://schemas.openxmlformats.org/markup-compatibility/2006" xmlns:aink="http://schemas.microsoft.com/office/drawing/2016/ink" xmlns:am3d="http://schemas.microsoft.com/office/drawing/2017/model3d" xmlns:o="urn:schemas-microsoft-com:office:office" xmlns:r="http://schemas.openxmlformats.org/officeDocument/2006/relationships" xmlns:m="http://schemas.openxmlformats.org/officeDocument/2006/math" xmlns:v="urn:schemas-microsoft-com:vml" xmlns:wp14="http://schemas.microsoft.com/office/word/2010/wordprocessingDrawing" xmlns:wp="http://schemas.openxmlformats.org/drawingml/2006/wordprocessingDrawing" xmlns:w10="urn:schemas-microsoft-com:office:word" xmlns:w="http://schemas.openxmlformats.org/wordprocessingml/2006/main" xmlns:w14="http://schemas.microsoft.com/office/word/2010/wordml" xmlns:w15="http://schemas.microsoft.com/office/word/2012/wordml" xmlns:w16cex="http://schemas.microsoft.com/office/word/2018/wordml/cex" xmlns:w16cid="http://schemas.microsoft.com/office/word/2016/wordml/cid" xmlns:w16="http://schemas.microsoft.com/office/word/2018/wordml" xmlns:w16se="http://schemas.microsoft.com/office/word/2015/wordml/symex" xmlns:wpg="http://schemas.microsoft.com/office/word/2010/wordprocessingGroup" xmlns:wpi="http://schemas.microsoft.com/office/word/2010/wordprocessingInk" xmlns:wne="http://schemas.microsoft.com/office/word/2006/wordml" xmlns:wps="http://schemas.microsoft.com/office/word/2010/wordprocessingShape" mc:Ignorable="w14 w15 w16se w16cid w16 w16cex wp14">
+<w:document xmlns:wpc="http://schemas.microsoft.com/office/word/2010/wordprocessingCanvas" xmlns:cx="http://schemas.microsoft.com/office/drawing/2014/chartex" xmlns:cx1="http://schemas.microsoft.com/office/drawing/2015/9/8/chartex" xmlns:cx2="http://schemas.microsoft.com/office/drawing/2015/10/21/chartex" xmlns:cx3="http://schemas.microsoft.com/office/drawing/2016/5/9/chartex" xmlns:cx4="http://schemas.microsoft.com/office/drawing/2016/5/10/chartex" xmlns:cx5="http://schemas.microsoft.com/office/drawing/2016/5/11/chartex" xmlns:cx6="http://schemas.microsoft.com/office/drawing/2016/5/12/chartex" xmlns:cx7="http://schemas.microsoft.com/office/drawing/2016/5/13/chartex" xmlns:cx8="http://schemas.microsoft.com/office/drawing/2016/5/14/chartex" xmlns:mc="http://schemas.openxmlformats.org/markup-compatibility/2006" xmlns:aink="http://schemas.microsoft.com/office/drawing/2016/ink" xmlns:am3d="http://schemas.microsoft.com/office/drawing/2017/model3d" xmlns:o="urn:schemas-microsoft-com:office:office" xmlns:r="http://schemas.openxmlformats.org/officeDocument/2006/relationships" xmlns:m="http://schemas.openxmlformats.org/officeDocument/2006/math" xmlns:v="urn:schemas-microsoft-com:vml" xmlns:wp14="http://schemas.microsoft.com/office/word/2010/wordprocessingDrawing" xmlns:wp="http://schemas.openxmlformats.org/drawingml/2006/wordprocessingDrawing" xmlns:w10="urn:schemas-microsoft-com:office:word" xmlns:w="http://schemas.openxmlformats.org/wordprocessingml/2006/main" xmlns:w14="http://schemas.microsoft.com/office/word/2010/wordml" xmlns:w15="http://schemas.microsoft.com/office/word/2012/wordml" xmlns:w16cex="http://schemas.microsoft.com/office/word/2018/wordml/cex" xmlns:w16cid="http://schemas.microsoft.com/office/word/2016/wordml/cid" xmlns:w16="http://schemas.microsoft.com/office/word/2018/wordml" xmlns:w16sdtdh="http://schemas.microsoft.com/office/word/2020/wordml/sdtdatahash" xmlns:w16se="http://schemas.microsoft.com/office/word/2015/wordml/symex" xmlns:wpg="http://schemas.microsoft.com/office/word/2010/wordprocessingGroup" xmlns:wpi="http://schemas.microsoft.com/office/word/2010/wordprocessingInk" xmlns:wne="http://schemas.microsoft.com/office/word/2006/wordml" xmlns:wps="http://schemas.microsoft.com/office/word/2010/wordprocessingShape" mc:Ignorable="w14 w15 w16se w16cid w16 w16cex w16sdtdh wp14">
   <w:body>
     <w:p>
       <w:pPr>
@@ -170,15 +170,7 @@
         </w:numPr>
       </w:pPr>
       <w:r>
-        <w:t xml:space="preserve">If you use assets or assets </w:t>
-      </w:r>
-      <w:proofErr w:type="gramStart"/>
-      <w:r>
-        <w:t>you’ve</w:t>
-      </w:r>
-      <w:proofErr w:type="gramEnd"/>
-      <w:r>
-        <w:t xml:space="preserve"> purchased, state that in your video</w:t>
+        <w:t>If you use assets or assets you’ve purchased, state that in your video</w:t>
       </w:r>
     </w:p>
     <w:p>
@@ -501,7 +493,7 @@
 </file>
 
 <file path=word/endnotes.xml><?xml version="1.0" encoding="utf-8"?>
-<w:endnotes xmlns:wpc="http://schemas.microsoft.com/office/word/2010/wordprocessingCanvas" xmlns:cx="http://schemas.microsoft.com/office/drawing/2014/chartex" xmlns:cx1="http://schemas.microsoft.com/office/drawing/2015/9/8/chartex" xmlns:cx2="http://schemas.microsoft.com/office/drawing/2015/10/21/chartex" xmlns:cx3="http://schemas.microsoft.com/office/drawing/2016/5/9/chartex" xmlns:cx4="http://schemas.microsoft.com/office/drawing/2016/5/10/chartex" xmlns:cx5="http://schemas.microsoft.com/office/drawing/2016/5/11/chartex" xmlns:cx6="http://schemas.microsoft.com/office/drawing/2016/5/12/chartex" xmlns:cx7="http://schemas.microsoft.com/office/drawing/2016/5/13/chartex" xmlns:cx8="http://schemas.microsoft.com/office/drawing/2016/5/14/chartex" xmlns:mc="http://schemas.openxmlformats.org/markup-compatibility/2006" xmlns:aink="http://schemas.microsoft.com/office/drawing/2016/ink" xmlns:am3d="http://schemas.microsoft.com/office/drawing/2017/model3d" xmlns:o="urn:schemas-microsoft-com:office:office" xmlns:r="http://schemas.openxmlformats.org/officeDocument/2006/relationships" xmlns:m="http://schemas.openxmlformats.org/officeDocument/2006/math" xmlns:v="urn:schemas-microsoft-com:vml" xmlns:wp14="http://schemas.microsoft.com/office/word/2010/wordprocessingDrawing" xmlns:wp="http://schemas.openxmlformats.org/drawingml/2006/wordprocessingDrawing" xmlns:w10="urn:schemas-microsoft-com:office:word" xmlns:w="http://schemas.openxmlformats.org/wordprocessingml/2006/main" xmlns:w14="http://schemas.microsoft.com/office/word/2010/wordml" xmlns:w15="http://schemas.microsoft.com/office/word/2012/wordml" xmlns:w16cex="http://schemas.microsoft.com/office/word/2018/wordml/cex" xmlns:w16cid="http://schemas.microsoft.com/office/word/2016/wordml/cid" xmlns:w16="http://schemas.microsoft.com/office/word/2018/wordml" xmlns:w16se="http://schemas.microsoft.com/office/word/2015/wordml/symex" xmlns:wpg="http://schemas.microsoft.com/office/word/2010/wordprocessingGroup" xmlns:wpi="http://schemas.microsoft.com/office/word/2010/wordprocessingInk" xmlns:wne="http://schemas.microsoft.com/office/word/2006/wordml" xmlns:wps="http://schemas.microsoft.com/office/word/2010/wordprocessingShape" mc:Ignorable="w14 w15 w16se w16cid w16 w16cex wp14">
+<w:endnotes xmlns:wpc="http://schemas.microsoft.com/office/word/2010/wordprocessingCanvas" xmlns:cx="http://schemas.microsoft.com/office/drawing/2014/chartex" xmlns:cx1="http://schemas.microsoft.com/office/drawing/2015/9/8/chartex" xmlns:cx2="http://schemas.microsoft.com/office/drawing/2015/10/21/chartex" xmlns:cx3="http://schemas.microsoft.com/office/drawing/2016/5/9/chartex" xmlns:cx4="http://schemas.microsoft.com/office/drawing/2016/5/10/chartex" xmlns:cx5="http://schemas.microsoft.com/office/drawing/2016/5/11/chartex" xmlns:cx6="http://schemas.microsoft.com/office/drawing/2016/5/12/chartex" xmlns:cx7="http://schemas.microsoft.com/office/drawing/2016/5/13/chartex" xmlns:cx8="http://schemas.microsoft.com/office/drawing/2016/5/14/chartex" xmlns:mc="http://schemas.openxmlformats.org/markup-compatibility/2006" xmlns:aink="http://schemas.microsoft.com/office/drawing/2016/ink" xmlns:am3d="http://schemas.microsoft.com/office/drawing/2017/model3d" xmlns:o="urn:schemas-microsoft-com:office:office" xmlns:r="http://schemas.openxmlformats.org/officeDocument/2006/relationships" xmlns:m="http://schemas.openxmlformats.org/officeDocument/2006/math" xmlns:v="urn:schemas-microsoft-com:vml" xmlns:wp14="http://schemas.microsoft.com/office/word/2010/wordprocessingDrawing" xmlns:wp="http://schemas.openxmlformats.org/drawingml/2006/wordprocessingDrawing" xmlns:w10="urn:schemas-microsoft-com:office:word" xmlns:w="http://schemas.openxmlformats.org/wordprocessingml/2006/main" xmlns:w14="http://schemas.microsoft.com/office/word/2010/wordml" xmlns:w15="http://schemas.microsoft.com/office/word/2012/wordml" xmlns:w16cex="http://schemas.microsoft.com/office/word/2018/wordml/cex" xmlns:w16cid="http://schemas.microsoft.com/office/word/2016/wordml/cid" xmlns:w16="http://schemas.microsoft.com/office/word/2018/wordml" xmlns:w16sdtdh="http://schemas.microsoft.com/office/word/2020/wordml/sdtdatahash" xmlns:w16se="http://schemas.microsoft.com/office/word/2015/wordml/symex" xmlns:wpg="http://schemas.microsoft.com/office/word/2010/wordprocessingGroup" xmlns:wpi="http://schemas.microsoft.com/office/word/2010/wordprocessingInk" xmlns:wne="http://schemas.microsoft.com/office/word/2006/wordml" xmlns:wps="http://schemas.microsoft.com/office/word/2010/wordprocessingShape" mc:Ignorable="w14 w15 w16se w16cid w16 w16cex w16sdtdh wp14">
   <w:endnote w:type="separator" w:id="-1">
     <w:p>
       <w:pPr>
@@ -526,7 +518,7 @@
 </file>
 
 <file path=word/footer1.xml><?xml version="1.0" encoding="utf-8"?>
-<w:ftr xmlns:wpc="http://schemas.microsoft.com/office/word/2010/wordprocessingCanvas" xmlns:cx="http://schemas.microsoft.com/office/drawing/2014/chartex" xmlns:cx1="http://schemas.microsoft.com/office/drawing/2015/9/8/chartex" xmlns:cx2="http://schemas.microsoft.com/office/drawing/2015/10/21/chartex" xmlns:cx3="http://schemas.microsoft.com/office/drawing/2016/5/9/chartex" xmlns:cx4="http://schemas.microsoft.com/office/drawing/2016/5/10/chartex" xmlns:cx5="http://schemas.microsoft.com/office/drawing/2016/5/11/chartex" xmlns:cx6="http://schemas.microsoft.com/office/drawing/2016/5/12/chartex" xmlns:cx7="http://schemas.microsoft.com/office/drawing/2016/5/13/chartex" xmlns:cx8="http://schemas.microsoft.com/office/drawing/2016/5/14/chartex" xmlns:mc="http://schemas.openxmlformats.org/markup-compatibility/2006" xmlns:aink="http://schemas.microsoft.com/office/drawing/2016/ink" xmlns:am3d="http://schemas.microsoft.com/office/drawing/2017/model3d" xmlns:o="urn:schemas-microsoft-com:office:office" xmlns:r="http://schemas.openxmlformats.org/officeDocument/2006/relationships" xmlns:m="http://schemas.openxmlformats.org/officeDocument/2006/math" xmlns:v="urn:schemas-microsoft-com:vml" xmlns:wp14="http://schemas.microsoft.com/office/word/2010/wordprocessingDrawing" xmlns:wp="http://schemas.openxmlformats.org/drawingml/2006/wordprocessingDrawing" xmlns:w10="urn:schemas-microsoft-com:office:word" xmlns:w="http://schemas.openxmlformats.org/wordprocessingml/2006/main" xmlns:w14="http://schemas.microsoft.com/office/word/2010/wordml" xmlns:w15="http://schemas.microsoft.com/office/word/2012/wordml" xmlns:w16cex="http://schemas.microsoft.com/office/word/2018/wordml/cex" xmlns:w16cid="http://schemas.microsoft.com/office/word/2016/wordml/cid" xmlns:w16="http://schemas.microsoft.com/office/word/2018/wordml" xmlns:w16se="http://schemas.microsoft.com/office/word/2015/wordml/symex" xmlns:wpg="http://schemas.microsoft.com/office/word/2010/wordprocessingGroup" xmlns:wpi="http://schemas.microsoft.com/office/word/2010/wordprocessingInk" xmlns:wne="http://schemas.microsoft.com/office/word/2006/wordml" xmlns:wps="http://schemas.microsoft.com/office/word/2010/wordprocessingShape" mc:Ignorable="w14 w15 w16se w16cid w16 w16cex wp14">
+<w:ftr xmlns:wpc="http://schemas.microsoft.com/office/word/2010/wordprocessingCanvas" xmlns:cx="http://schemas.microsoft.com/office/drawing/2014/chartex" xmlns:cx1="http://schemas.microsoft.com/office/drawing/2015/9/8/chartex" xmlns:cx2="http://schemas.microsoft.com/office/drawing/2015/10/21/chartex" xmlns:cx3="http://schemas.microsoft.com/office/drawing/2016/5/9/chartex" xmlns:cx4="http://schemas.microsoft.com/office/drawing/2016/5/10/chartex" xmlns:cx5="http://schemas.microsoft.com/office/drawing/2016/5/11/chartex" xmlns:cx6="http://schemas.microsoft.com/office/drawing/2016/5/12/chartex" xmlns:cx7="http://schemas.microsoft.com/office/drawing/2016/5/13/chartex" xmlns:cx8="http://schemas.microsoft.com/office/drawing/2016/5/14/chartex" xmlns:mc="http://schemas.openxmlformats.org/markup-compatibility/2006" xmlns:aink="http://schemas.microsoft.com/office/drawing/2016/ink" xmlns:am3d="http://schemas.microsoft.com/office/drawing/2017/model3d" xmlns:o="urn:schemas-microsoft-com:office:office" xmlns:r="http://schemas.openxmlformats.org/officeDocument/2006/relationships" xmlns:m="http://schemas.openxmlformats.org/officeDocument/2006/math" xmlns:v="urn:schemas-microsoft-com:vml" xmlns:wp14="http://schemas.microsoft.com/office/word/2010/wordprocessingDrawing" xmlns:wp="http://schemas.openxmlformats.org/drawingml/2006/wordprocessingDrawing" xmlns:w10="urn:schemas-microsoft-com:office:word" xmlns:w="http://schemas.openxmlformats.org/wordprocessingml/2006/main" xmlns:w14="http://schemas.microsoft.com/office/word/2010/wordml" xmlns:w15="http://schemas.microsoft.com/office/word/2012/wordml" xmlns:w16cex="http://schemas.microsoft.com/office/word/2018/wordml/cex" xmlns:w16cid="http://schemas.microsoft.com/office/word/2016/wordml/cid" xmlns:w16="http://schemas.microsoft.com/office/word/2018/wordml" xmlns:w16sdtdh="http://schemas.microsoft.com/office/word/2020/wordml/sdtdatahash" xmlns:w16se="http://schemas.microsoft.com/office/word/2015/wordml/symex" xmlns:wpg="http://schemas.microsoft.com/office/word/2010/wordprocessingGroup" xmlns:wpi="http://schemas.microsoft.com/office/word/2010/wordprocessingInk" xmlns:wne="http://schemas.microsoft.com/office/word/2006/wordml" xmlns:wps="http://schemas.microsoft.com/office/word/2010/wordprocessingShape" mc:Ignorable="w14 w15 w16se w16cid w16 w16cex w16sdtdh wp14">
   <w:p>
     <w:pPr>
       <w:pStyle w:val="Footer"/>
@@ -591,7 +583,7 @@
 </file>
 
 <file path=word/footnotes.xml><?xml version="1.0" encoding="utf-8"?>
-<w:footnotes xmlns:wpc="http://schemas.microsoft.com/office/word/2010/wordprocessingCanvas" xmlns:cx="http://schemas.microsoft.com/office/drawing/2014/chartex" xmlns:cx1="http://schemas.microsoft.com/office/drawing/2015/9/8/chartex" xmlns:cx2="http://schemas.microsoft.com/office/drawing/2015/10/21/chartex" xmlns:cx3="http://schemas.microsoft.com/office/drawing/2016/5/9/chartex" xmlns:cx4="http://schemas.microsoft.com/office/drawing/2016/5/10/chartex" xmlns:cx5="http://schemas.microsoft.com/office/drawing/2016/5/11/chartex" xmlns:cx6="http://schemas.microsoft.com/office/drawing/2016/5/12/chartex" xmlns:cx7="http://schemas.microsoft.com/office/drawing/2016/5/13/chartex" xmlns:cx8="http://schemas.microsoft.com/office/drawing/2016/5/14/chartex" xmlns:mc="http://schemas.openxmlformats.org/markup-compatibility/2006" xmlns:aink="http://schemas.microsoft.com/office/drawing/2016/ink" xmlns:am3d="http://schemas.microsoft.com/office/drawing/2017/model3d" xmlns:o="urn:schemas-microsoft-com:office:office" xmlns:r="http://schemas.openxmlformats.org/officeDocument/2006/relationships" xmlns:m="http://schemas.openxmlformats.org/officeDocument/2006/math" xmlns:v="urn:schemas-microsoft-com:vml" xmlns:wp14="http://schemas.microsoft.com/office/word/2010/wordprocessingDrawing" xmlns:wp="http://schemas.openxmlformats.org/drawingml/2006/wordprocessingDrawing" xmlns:w10="urn:schemas-microsoft-com:office:word" xmlns:w="http://schemas.openxmlformats.org/wordprocessingml/2006/main" xmlns:w14="http://schemas.microsoft.com/office/word/2010/wordml" xmlns:w15="http://schemas.microsoft.com/office/word/2012/wordml" xmlns:w16cex="http://schemas.microsoft.com/office/word/2018/wordml/cex" xmlns:w16cid="http://schemas.microsoft.com/office/word/2016/wordml/cid" xmlns:w16="http://schemas.microsoft.com/office/word/2018/wordml" xmlns:w16se="http://schemas.microsoft.com/office/word/2015/wordml/symex" xmlns:wpg="http://schemas.microsoft.com/office/word/2010/wordprocessingGroup" xmlns:wpi="http://schemas.microsoft.com/office/word/2010/wordprocessingInk" xmlns:wne="http://schemas.microsoft.com/office/word/2006/wordml" xmlns:wps="http://schemas.microsoft.com/office/word/2010/wordprocessingShape" mc:Ignorable="w14 w15 w16se w16cid w16 w16cex wp14">
+<w:footnotes xmlns:wpc="http://schemas.microsoft.com/office/word/2010/wordprocessingCanvas" xmlns:cx="http://schemas.microsoft.com/office/drawing/2014/chartex" xmlns:cx1="http://schemas.microsoft.com/office/drawing/2015/9/8/chartex" xmlns:cx2="http://schemas.microsoft.com/office/drawing/2015/10/21/chartex" xmlns:cx3="http://schemas.microsoft.com/office/drawing/2016/5/9/chartex" xmlns:cx4="http://schemas.microsoft.com/office/drawing/2016/5/10/chartex" xmlns:cx5="http://schemas.microsoft.com/office/drawing/2016/5/11/chartex" xmlns:cx6="http://schemas.microsoft.com/office/drawing/2016/5/12/chartex" xmlns:cx7="http://schemas.microsoft.com/office/drawing/2016/5/13/chartex" xmlns:cx8="http://schemas.microsoft.com/office/drawing/2016/5/14/chartex" xmlns:mc="http://schemas.openxmlformats.org/markup-compatibility/2006" xmlns:aink="http://schemas.microsoft.com/office/drawing/2016/ink" xmlns:am3d="http://schemas.microsoft.com/office/drawing/2017/model3d" xmlns:o="urn:schemas-microsoft-com:office:office" xmlns:r="http://schemas.openxmlformats.org/officeDocument/2006/relationships" xmlns:m="http://schemas.openxmlformats.org/officeDocument/2006/math" xmlns:v="urn:schemas-microsoft-com:vml" xmlns:wp14="http://schemas.microsoft.com/office/word/2010/wordprocessingDrawing" xmlns:wp="http://schemas.openxmlformats.org/drawingml/2006/wordprocessingDrawing" xmlns:w10="urn:schemas-microsoft-com:office:word" xmlns:w="http://schemas.openxmlformats.org/wordprocessingml/2006/main" xmlns:w14="http://schemas.microsoft.com/office/word/2010/wordml" xmlns:w15="http://schemas.microsoft.com/office/word/2012/wordml" xmlns:w16cex="http://schemas.microsoft.com/office/word/2018/wordml/cex" xmlns:w16cid="http://schemas.microsoft.com/office/word/2016/wordml/cid" xmlns:w16="http://schemas.microsoft.com/office/word/2018/wordml" xmlns:w16sdtdh="http://schemas.microsoft.com/office/word/2020/wordml/sdtdatahash" xmlns:w16se="http://schemas.microsoft.com/office/word/2015/wordml/symex" xmlns:wpg="http://schemas.microsoft.com/office/word/2010/wordprocessingGroup" xmlns:wpi="http://schemas.microsoft.com/office/word/2010/wordprocessingInk" xmlns:wne="http://schemas.microsoft.com/office/word/2006/wordml" xmlns:wps="http://schemas.microsoft.com/office/word/2010/wordprocessingShape" mc:Ignorable="w14 w15 w16se w16cid w16 w16cex w16sdtdh wp14">
   <w:footnote w:type="separator" w:id="-1">
     <w:p>
       <w:pPr>
@@ -616,7 +608,7 @@
 </file>
 
 <file path=word/header1.xml><?xml version="1.0" encoding="utf-8"?>
-<w:hdr xmlns:wpc="http://schemas.microsoft.com/office/word/2010/wordprocessingCanvas" xmlns:cx="http://schemas.microsoft.com/office/drawing/2014/chartex" xmlns:cx1="http://schemas.microsoft.com/office/drawing/2015/9/8/chartex" xmlns:cx2="http://schemas.microsoft.com/office/drawing/2015/10/21/chartex" xmlns:cx3="http://schemas.microsoft.com/office/drawing/2016/5/9/chartex" xmlns:cx4="http://schemas.microsoft.com/office/drawing/2016/5/10/chartex" xmlns:cx5="http://schemas.microsoft.com/office/drawing/2016/5/11/chartex" xmlns:cx6="http://schemas.microsoft.com/office/drawing/2016/5/12/chartex" xmlns:cx7="http://schemas.microsoft.com/office/drawing/2016/5/13/chartex" xmlns:cx8="http://schemas.microsoft.com/office/drawing/2016/5/14/chartex" xmlns:mc="http://schemas.openxmlformats.org/markup-compatibility/2006" xmlns:aink="http://schemas.microsoft.com/office/drawing/2016/ink" xmlns:am3d="http://schemas.microsoft.com/office/drawing/2017/model3d" xmlns:o="urn:schemas-microsoft-com:office:office" xmlns:r="http://schemas.openxmlformats.org/officeDocument/2006/relationships" xmlns:m="http://schemas.openxmlformats.org/officeDocument/2006/math" xmlns:v="urn:schemas-microsoft-com:vml" xmlns:wp14="http://schemas.microsoft.com/office/word/2010/wordprocessingDrawing" xmlns:wp="http://schemas.openxmlformats.org/drawingml/2006/wordprocessingDrawing" xmlns:w10="urn:schemas-microsoft-com:office:word" xmlns:w="http://schemas.openxmlformats.org/wordprocessingml/2006/main" xmlns:w14="http://schemas.microsoft.com/office/word/2010/wordml" xmlns:w15="http://schemas.microsoft.com/office/word/2012/wordml" xmlns:w16cex="http://schemas.microsoft.com/office/word/2018/wordml/cex" xmlns:w16cid="http://schemas.microsoft.com/office/word/2016/wordml/cid" xmlns:w16="http://schemas.microsoft.com/office/word/2018/wordml" xmlns:w16se="http://schemas.microsoft.com/office/word/2015/wordml/symex" xmlns:wpg="http://schemas.microsoft.com/office/word/2010/wordprocessingGroup" xmlns:wpi="http://schemas.microsoft.com/office/word/2010/wordprocessingInk" xmlns:wne="http://schemas.microsoft.com/office/word/2006/wordml" xmlns:wps="http://schemas.microsoft.com/office/word/2010/wordprocessingShape" mc:Ignorable="w14 w15 w16se w16cid w16 w16cex wp14">
+<w:hdr xmlns:wpc="http://schemas.microsoft.com/office/word/2010/wordprocessingCanvas" xmlns:cx="http://schemas.microsoft.com/office/drawing/2014/chartex" xmlns:cx1="http://schemas.microsoft.com/office/drawing/2015/9/8/chartex" xmlns:cx2="http://schemas.microsoft.com/office/drawing/2015/10/21/chartex" xmlns:cx3="http://schemas.microsoft.com/office/drawing/2016/5/9/chartex" xmlns:cx4="http://schemas.microsoft.com/office/drawing/2016/5/10/chartex" xmlns:cx5="http://schemas.microsoft.com/office/drawing/2016/5/11/chartex" xmlns:cx6="http://schemas.microsoft.com/office/drawing/2016/5/12/chartex" xmlns:cx7="http://schemas.microsoft.com/office/drawing/2016/5/13/chartex" xmlns:cx8="http://schemas.microsoft.com/office/drawing/2016/5/14/chartex" xmlns:mc="http://schemas.openxmlformats.org/markup-compatibility/2006" xmlns:aink="http://schemas.microsoft.com/office/drawing/2016/ink" xmlns:am3d="http://schemas.microsoft.com/office/drawing/2017/model3d" xmlns:o="urn:schemas-microsoft-com:office:office" xmlns:r="http://schemas.openxmlformats.org/officeDocument/2006/relationships" xmlns:m="http://schemas.openxmlformats.org/officeDocument/2006/math" xmlns:v="urn:schemas-microsoft-com:vml" xmlns:wp14="http://schemas.microsoft.com/office/word/2010/wordprocessingDrawing" xmlns:wp="http://schemas.openxmlformats.org/drawingml/2006/wordprocessingDrawing" xmlns:w10="urn:schemas-microsoft-com:office:word" xmlns:w="http://schemas.openxmlformats.org/wordprocessingml/2006/main" xmlns:w14="http://schemas.microsoft.com/office/word/2010/wordml" xmlns:w15="http://schemas.microsoft.com/office/word/2012/wordml" xmlns:w16cex="http://schemas.microsoft.com/office/word/2018/wordml/cex" xmlns:w16cid="http://schemas.microsoft.com/office/word/2016/wordml/cid" xmlns:w16="http://schemas.microsoft.com/office/word/2018/wordml" xmlns:w16sdtdh="http://schemas.microsoft.com/office/word/2020/wordml/sdtdatahash" xmlns:w16se="http://schemas.microsoft.com/office/word/2015/wordml/symex" xmlns:wpg="http://schemas.microsoft.com/office/word/2010/wordprocessingGroup" xmlns:wpi="http://schemas.microsoft.com/office/word/2010/wordprocessingInk" xmlns:wne="http://schemas.microsoft.com/office/word/2006/wordml" xmlns:wps="http://schemas.microsoft.com/office/word/2010/wordprocessingShape" mc:Ignorable="w14 w15 w16se w16cid w16 w16cex w16sdtdh wp14">
   <w:p>
     <w:pPr>
       <w:pStyle w:val="Header"/>
@@ -634,20 +626,26 @@
       <w:ptab w:relativeTo="margin" w:alignment="right" w:leader="none"/>
     </w:r>
     <w:r>
-      <w:t>8/</w:t>
+      <w:t>9</w:t>
     </w:r>
     <w:r>
-      <w:t>29</w:t>
+      <w:t>/</w:t>
     </w:r>
     <w:r>
-      <w:t>/2020</w:t>
+      <w:t>02</w:t>
+    </w:r>
+    <w:r>
+      <w:t>/202</w:t>
+    </w:r>
+    <w:r>
+      <w:t>1</w:t>
     </w:r>
   </w:p>
 </w:hdr>
 </file>
 
 <file path=word/numbering.xml><?xml version="1.0" encoding="utf-8"?>
-<w:numbering xmlns:wpc="http://schemas.microsoft.com/office/word/2010/wordprocessingCanvas" xmlns:cx="http://schemas.microsoft.com/office/drawing/2014/chartex" xmlns:cx1="http://schemas.microsoft.com/office/drawing/2015/9/8/chartex" xmlns:cx2="http://schemas.microsoft.com/office/drawing/2015/10/21/chartex" xmlns:cx3="http://schemas.microsoft.com/office/drawing/2016/5/9/chartex" xmlns:cx4="http://schemas.microsoft.com/office/drawing/2016/5/10/chartex" xmlns:cx5="http://schemas.microsoft.com/office/drawing/2016/5/11/chartex" xmlns:cx6="http://schemas.microsoft.com/office/drawing/2016/5/12/chartex" xmlns:cx7="http://schemas.microsoft.com/office/drawing/2016/5/13/chartex" xmlns:cx8="http://schemas.microsoft.com/office/drawing/2016/5/14/chartex" xmlns:mc="http://schemas.openxmlformats.org/markup-compatibility/2006" xmlns:aink="http://schemas.microsoft.com/office/drawing/2016/ink" xmlns:am3d="http://schemas.microsoft.com/office/drawing/2017/model3d" xmlns:o="urn:schemas-microsoft-com:office:office" xmlns:r="http://schemas.openxmlformats.org/officeDocument/2006/relationships" xmlns:m="http://schemas.openxmlformats.org/officeDocument/2006/math" xmlns:v="urn:schemas-microsoft-com:vml" xmlns:wp14="http://schemas.microsoft.com/office/word/2010/wordprocessingDrawing" xmlns:wp="http://schemas.openxmlformats.org/drawingml/2006/wordprocessingDrawing" xmlns:w10="urn:schemas-microsoft-com:office:word" xmlns:w="http://schemas.openxmlformats.org/wordprocessingml/2006/main" xmlns:w14="http://schemas.microsoft.com/office/word/2010/wordml" xmlns:w15="http://schemas.microsoft.com/office/word/2012/wordml" xmlns:w16cex="http://schemas.microsoft.com/office/word/2018/wordml/cex" xmlns:w16cid="http://schemas.microsoft.com/office/word/2016/wordml/cid" xmlns:w16="http://schemas.microsoft.com/office/word/2018/wordml" xmlns:w16se="http://schemas.microsoft.com/office/word/2015/wordml/symex" xmlns:wpg="http://schemas.microsoft.com/office/word/2010/wordprocessingGroup" xmlns:wpi="http://schemas.microsoft.com/office/word/2010/wordprocessingInk" xmlns:wne="http://schemas.microsoft.com/office/word/2006/wordml" xmlns:wps="http://schemas.microsoft.com/office/word/2010/wordprocessingShape" mc:Ignorable="w14 w15 w16se w16cid w16 w16cex wp14">
+<w:numbering xmlns:wpc="http://schemas.microsoft.com/office/word/2010/wordprocessingCanvas" xmlns:cx="http://schemas.microsoft.com/office/drawing/2014/chartex" xmlns:cx1="http://schemas.microsoft.com/office/drawing/2015/9/8/chartex" xmlns:cx2="http://schemas.microsoft.com/office/drawing/2015/10/21/chartex" xmlns:cx3="http://schemas.microsoft.com/office/drawing/2016/5/9/chartex" xmlns:cx4="http://schemas.microsoft.com/office/drawing/2016/5/10/chartex" xmlns:cx5="http://schemas.microsoft.com/office/drawing/2016/5/11/chartex" xmlns:cx6="http://schemas.microsoft.com/office/drawing/2016/5/12/chartex" xmlns:cx7="http://schemas.microsoft.com/office/drawing/2016/5/13/chartex" xmlns:cx8="http://schemas.microsoft.com/office/drawing/2016/5/14/chartex" xmlns:mc="http://schemas.openxmlformats.org/markup-compatibility/2006" xmlns:aink="http://schemas.microsoft.com/office/drawing/2016/ink" xmlns:am3d="http://schemas.microsoft.com/office/drawing/2017/model3d" xmlns:o="urn:schemas-microsoft-com:office:office" xmlns:r="http://schemas.openxmlformats.org/officeDocument/2006/relationships" xmlns:m="http://schemas.openxmlformats.org/officeDocument/2006/math" xmlns:v="urn:schemas-microsoft-com:vml" xmlns:wp14="http://schemas.microsoft.com/office/word/2010/wordprocessingDrawing" xmlns:wp="http://schemas.openxmlformats.org/drawingml/2006/wordprocessingDrawing" xmlns:w10="urn:schemas-microsoft-com:office:word" xmlns:w="http://schemas.openxmlformats.org/wordprocessingml/2006/main" xmlns:w14="http://schemas.microsoft.com/office/word/2010/wordml" xmlns:w15="http://schemas.microsoft.com/office/word/2012/wordml" xmlns:w16cex="http://schemas.microsoft.com/office/word/2018/wordml/cex" xmlns:w16cid="http://schemas.microsoft.com/office/word/2016/wordml/cid" xmlns:w16="http://schemas.microsoft.com/office/word/2018/wordml" xmlns:w16sdtdh="http://schemas.microsoft.com/office/word/2020/wordml/sdtdatahash" xmlns:w16se="http://schemas.microsoft.com/office/word/2015/wordml/symex" xmlns:wpg="http://schemas.microsoft.com/office/word/2010/wordprocessingGroup" xmlns:wpi="http://schemas.microsoft.com/office/word/2010/wordprocessingInk" xmlns:wne="http://schemas.microsoft.com/office/word/2006/wordml" xmlns:wps="http://schemas.microsoft.com/office/word/2010/wordprocessingShape" mc:Ignorable="w14 w15 w16se w16cid w16 w16cex w16sdtdh wp14">
   <w:abstractNum w:abstractNumId="0" w15:restartNumberingAfterBreak="0">
     <w:nsid w:val="208F3765"/>
     <w:multiLevelType w:val="hybridMultilevel"/>
@@ -919,7 +917,7 @@
 </file>
 
 <file path=word/styles.xml><?xml version="1.0" encoding="utf-8"?>
-<w:styles xmlns:mc="http://schemas.openxmlformats.org/markup-compatibility/2006" xmlns:r="http://schemas.openxmlformats.org/officeDocument/2006/relationships" xmlns:w="http://schemas.openxmlformats.org/wordprocessingml/2006/main" xmlns:w14="http://schemas.microsoft.com/office/word/2010/wordml" xmlns:w15="http://schemas.microsoft.com/office/word/2012/wordml" xmlns:w16cex="http://schemas.microsoft.com/office/word/2018/wordml/cex" xmlns:w16cid="http://schemas.microsoft.com/office/word/2016/wordml/cid" xmlns:w16="http://schemas.microsoft.com/office/word/2018/wordml" xmlns:w16se="http://schemas.microsoft.com/office/word/2015/wordml/symex" mc:Ignorable="w14 w15 w16se w16cid w16 w16cex">
+<w:styles xmlns:mc="http://schemas.openxmlformats.org/markup-compatibility/2006" xmlns:r="http://schemas.openxmlformats.org/officeDocument/2006/relationships" xmlns:w="http://schemas.openxmlformats.org/wordprocessingml/2006/main" xmlns:w14="http://schemas.microsoft.com/office/word/2010/wordml" xmlns:w15="http://schemas.microsoft.com/office/word/2012/wordml" xmlns:w16cex="http://schemas.microsoft.com/office/word/2018/wordml/cex" xmlns:w16cid="http://schemas.microsoft.com/office/word/2016/wordml/cid" xmlns:w16="http://schemas.microsoft.com/office/word/2018/wordml" xmlns:w16sdtdh="http://schemas.microsoft.com/office/word/2020/wordml/sdtdatahash" xmlns:w16se="http://schemas.microsoft.com/office/word/2015/wordml/symex" mc:Ignorable="w14 w15 w16se w16cid w16 w16cex w16sdtdh">
   <w:docDefaults>
     <w:rPrDefault>
       <w:rPr>

</xml_diff>